<commit_message>
Small change to Module 6
</commit_message>
<xml_diff>
--- a/School/Uppsala/_.Net_Programmering/Inlämningsuppgifter/Module6.docx
+++ b/School/Uppsala/_.Net_Programmering/Inlämningsuppgifter/Module6.docx
@@ -118,6 +118,7 @@
                                     <w:dataBinding w:prefixMappings="xmlns:ns0='http://purl.org/dc/elements/1.1/' xmlns:ns1='http://schemas.openxmlformats.org/package/2006/metadata/core-properties' " w:xpath="/ns1:coreProperties[1]/ns0:title[1]" w:storeItemID="{6C3C8BC8-F283-45AE-878A-BAB7291924A1}"/>
                                     <w:text/>
                                   </w:sdtPr>
+                                  <w:sdtEndPr/>
                                   <w:sdtContent>
                                     <w:r>
                                       <w:rPr>
@@ -144,6 +145,7 @@
                                   <w:dataBinding w:prefixMappings="xmlns:ns0='http://purl.org/dc/elements/1.1/' xmlns:ns1='http://schemas.openxmlformats.org/package/2006/metadata/core-properties' " w:xpath="/ns1:coreProperties[1]/ns0:subject[1]" w:storeItemID="{6C3C8BC8-F283-45AE-878A-BAB7291924A1}"/>
                                   <w:text/>
                                 </w:sdtPr>
+                                <w:sdtEndPr/>
                                 <w:sdtContent>
                                   <w:p>
                                     <w:pPr>
@@ -182,6 +184,7 @@
                                   <w:dataBinding w:prefixMappings="xmlns:ns0='http://purl.org/dc/elements/1.1/' xmlns:ns1='http://schemas.openxmlformats.org/package/2006/metadata/core-properties' " w:xpath="/ns1:coreProperties[1]/ns0:creator[1]" w:storeItemID="{6C3C8BC8-F283-45AE-878A-BAB7291924A1}"/>
                                   <w:text/>
                                 </w:sdtPr>
+                                <w:sdtEndPr/>
                                 <w:sdtContent>
                                   <w:p>
                                     <w:pPr>
@@ -258,6 +261,7 @@
                               <w:dataBinding w:prefixMappings="xmlns:ns0='http://purl.org/dc/elements/1.1/' xmlns:ns1='http://schemas.openxmlformats.org/package/2006/metadata/core-properties' " w:xpath="/ns1:coreProperties[1]/ns0:title[1]" w:storeItemID="{6C3C8BC8-F283-45AE-878A-BAB7291924A1}"/>
                               <w:text/>
                             </w:sdtPr>
+                            <w:sdtEndPr/>
                             <w:sdtContent>
                               <w:r>
                                 <w:rPr>
@@ -284,6 +288,7 @@
                             <w:dataBinding w:prefixMappings="xmlns:ns0='http://purl.org/dc/elements/1.1/' xmlns:ns1='http://schemas.openxmlformats.org/package/2006/metadata/core-properties' " w:xpath="/ns1:coreProperties[1]/ns0:subject[1]" w:storeItemID="{6C3C8BC8-F283-45AE-878A-BAB7291924A1}"/>
                             <w:text/>
                           </w:sdtPr>
+                          <w:sdtEndPr/>
                           <w:sdtContent>
                             <w:p>
                               <w:pPr>
@@ -322,6 +327,7 @@
                             <w:dataBinding w:prefixMappings="xmlns:ns0='http://purl.org/dc/elements/1.1/' xmlns:ns1='http://schemas.openxmlformats.org/package/2006/metadata/core-properties' " w:xpath="/ns1:coreProperties[1]/ns0:creator[1]" w:storeItemID="{6C3C8BC8-F283-45AE-878A-BAB7291924A1}"/>
                             <w:text/>
                           </w:sdtPr>
+                          <w:sdtEndPr/>
                           <w:sdtContent>
                             <w:p>
                               <w:pPr>
@@ -449,6 +455,7 @@
                                       <w:calendar w:val="gregorian"/>
                                     </w:date>
                                   </w:sdtPr>
+                                  <w:sdtEndPr/>
                                   <w:sdtContent>
                                     <w:r>
                                       <w:rPr>
@@ -515,6 +522,7 @@
                                 <w:calendar w:val="gregorian"/>
                               </w:date>
                             </w:sdtPr>
+                            <w:sdtEndPr/>
                             <w:sdtContent>
                               <w:r>
                                 <w:rPr>
@@ -544,6 +552,12 @@
         </w:p>
         <w:sdt>
           <w:sdtPr>
+            <w:rPr>
+              <w:rFonts w:asciiTheme="minorHAnsi" w:eastAsiaTheme="minorHAnsi" w:hAnsiTheme="minorHAnsi" w:cstheme="minorBidi"/>
+              <w:color w:val="auto"/>
+              <w:sz w:val="22"/>
+              <w:szCs w:val="22"/>
+            </w:rPr>
             <w:id w:val="-2101174475"/>
             <w:docPartObj>
               <w:docPartGallery w:val="Table of Contents"/>
@@ -552,13 +566,9 @@
           </w:sdtPr>
           <w:sdtEndPr>
             <w:rPr>
-              <w:rFonts w:asciiTheme="minorHAnsi" w:eastAsiaTheme="minorHAnsi" w:hAnsiTheme="minorHAnsi" w:cstheme="minorBidi"/>
               <w:b/>
               <w:bCs/>
               <w:noProof/>
-              <w:color w:val="auto"/>
-              <w:sz w:val="22"/>
-              <w:szCs w:val="22"/>
             </w:rPr>
           </w:sdtEndPr>
           <w:sdtContent>
@@ -803,13 +813,66 @@
             <w:rPr>
               <w:lang w:val="sv-SE"/>
             </w:rPr>
-            <w:t xml:space="preserve">en dynamisk hemsida där invånarna kan gå in och rapportera. </w:t>
+            <w:t>en dynamisk hemsida där invånarna kan gå in och rapportera</w:t>
+          </w:r>
+          <w:r>
+            <w:rPr>
+              <w:lang w:val="sv-SE"/>
+            </w:rPr>
+            <w:t xml:space="preserve">, men </w:t>
+          </w:r>
+          <w:r>
+            <w:rPr>
+              <w:lang w:val="sv-SE"/>
+            </w:rPr>
+            <w:t xml:space="preserve">att underhålla den är inget problem för dem. </w:t>
+          </w:r>
+          <w:r>
+            <w:rPr>
+              <w:lang w:val="sv-SE"/>
+            </w:rPr>
+            <w:t xml:space="preserve"> </w:t>
           </w:r>
         </w:p>
-        <w:bookmarkStart w:id="1" w:name="_GoBack" w:displacedByCustomXml="next"/>
-        <w:bookmarkEnd w:id="1" w:displacedByCustomXml="next"/>
+        <w:p>
+          <w:pPr>
+            <w:rPr>
+              <w:lang w:val="sv-SE"/>
+            </w:rPr>
+          </w:pPr>
+          <w:r>
+            <w:rPr>
+              <w:lang w:val="sv-SE"/>
+            </w:rPr>
+            <w:br w:type="page"/>
+          </w:r>
+        </w:p>
+        <w:p>
+          <w:pPr>
+            <w:pStyle w:val="Heading1"/>
+            <w:rPr>
+              <w:lang w:val="sv-SE"/>
+            </w:rPr>
+          </w:pPr>
+          <w:r>
+            <w:rPr>
+              <w:lang w:val="sv-SE"/>
+            </w:rPr>
+            <w:lastRenderedPageBreak/>
+            <w:t>Layouten</w:t>
+          </w:r>
+        </w:p>
+        <w:p>
+          <w:pPr>
+            <w:rPr>
+              <w:lang w:val="sv-SE"/>
+            </w:rPr>
+          </w:pPr>
+        </w:p>
       </w:sdtContent>
     </w:sdt>
+    <w:bookmarkStart w:id="1" w:name="_GoBack" w:displacedByCustomXml="prev"/>
+    <w:bookmarkEnd w:id="1" w:displacedByCustomXml="prev"/>
     <w:sectPr>
       <w:pgSz w:w="11906" w:h="16838"/>
       <w:pgMar w:top="1417" w:right="1417" w:bottom="1417" w:left="1417" w:header="708" w:footer="708" w:gutter="0"/>
@@ -839,7 +902,7 @@
       </w:pPr>
     </w:pPrDefault>
   </w:docDefaults>
-  <w:latentStyles w:defLockedState="0" w:defUIPriority="99" w:defSemiHidden="0" w:defUnhideWhenUsed="0" w:defQFormat="0" w:count="376">
+  <w:latentStyles w:defLockedState="0" w:defUIPriority="99" w:defSemiHidden="0" w:defUnhideWhenUsed="0" w:defQFormat="0" w:count="375">
     <w:lsdException w:name="Normal" w:uiPriority="0" w:qFormat="1"/>
     <w:lsdException w:name="heading 1" w:uiPriority="9" w:qFormat="1"/>
     <w:lsdException w:name="heading 2" w:semiHidden="1" w:uiPriority="9" w:unhideWhenUsed="1" w:qFormat="1"/>
@@ -1215,7 +1278,6 @@
     <w:lsdException w:name="Smart Hyperlink" w:semiHidden="1" w:unhideWhenUsed="1"/>
     <w:lsdException w:name="Hashtag" w:semiHidden="1" w:unhideWhenUsed="1"/>
     <w:lsdException w:name="Unresolved Mention" w:semiHidden="1" w:unhideWhenUsed="1"/>
-    <w:lsdException w:name="Smart Link" w:semiHidden="1" w:unhideWhenUsed="1"/>
   </w:latentStyles>
   <w:style w:type="paragraph" w:default="1" w:styleId="Normal">
     <w:name w:val="Normal"/>
@@ -1696,7 +1758,7 @@
 </file>
 
 <file path=customXml/itemProps2.xml><?xml version="1.0" encoding="utf-8"?>
-<ds:datastoreItem xmlns:ds="http://schemas.openxmlformats.org/officeDocument/2006/customXml" ds:itemID="{7FA436AE-BC37-4A2C-A4DF-74D63508F9F3}">
+<ds:datastoreItem xmlns:ds="http://schemas.openxmlformats.org/officeDocument/2006/customXml" ds:itemID="{2C2C98FF-DB7E-4857-B0C0-11B08946CC81}">
   <ds:schemaRefs>
     <ds:schemaRef ds:uri="http://schemas.openxmlformats.org/officeDocument/2006/bibliography"/>
   </ds:schemaRefs>

</xml_diff>